<commit_message>
updated technical report 3
</commit_message>
<xml_diff>
--- a/Deliverable 3/Technical report.docx
+++ b/Deliverable 3/Technical report.docx
@@ -13417,8 +13417,24 @@
     <w:p/>
     <w:p/>
     <w:p/>
-    <w:p/>
-    <w:p/>
+    <w:p>
+      <w:pPr>
+        <w:tabs>
+          <w:tab w:val="left" w:pos="1551"/>
+        </w:tabs>
+      </w:pPr>
+      <w:r>
+        <w:tab/>
+        <w:t>Order class is the same one as the order class in order Subsystem ( Needed to be shown the relation )</w:t>
+      </w:r>
+    </w:p>
+    <w:p>
+      <w:pPr>
+        <w:tabs>
+          <w:tab w:val="left" w:pos="1551"/>
+        </w:tabs>
+      </w:pPr>
+    </w:p>
     <w:p/>
     <w:p/>
     <w:p>
@@ -13673,7 +13689,19 @@
         <w:t>Customer,</w:t>
       </w:r>
       <w:r>
-        <w:t xml:space="preserve"> User and Employee are universal class in all subsystem so we could not remove it from the other systems.</w:t>
+        <w:t xml:space="preserve"> User and Employee</w:t>
+      </w:r>
+      <w:r>
+        <w:t>,</w:t>
+      </w:r>
+      <w:r>
+        <w:t xml:space="preserve"> </w:t>
+      </w:r>
+      <w:r>
+        <w:t xml:space="preserve">Order </w:t>
+      </w:r>
+      <w:r>
+        <w:t xml:space="preserve"> are universal class in all subsystem so we could not remove it from the other systems.</w:t>
       </w:r>
     </w:p>
     <w:p>
@@ -15424,6 +15452,9 @@
         </w:tabs>
       </w:pPr>
       <w:r>
+        <w:rPr>
+          <w:noProof/>
+        </w:rPr>
         <w:drawing>
           <wp:anchor distT="0" distB="0" distL="114300" distR="114300" simplePos="0" relativeHeight="251671552" behindDoc="1" locked="0" layoutInCell="1" allowOverlap="1" wp14:anchorId="486FAAD3" wp14:editId="648E7211">
             <wp:simplePos x="0" y="0"/>
@@ -15483,6 +15514,9 @@
         </w:drawing>
       </w:r>
       <w:r>
+        <w:rPr>
+          <w:noProof/>
+        </w:rPr>
         <w:drawing>
           <wp:inline distT="0" distB="0" distL="0" distR="0" wp14:anchorId="26608A22" wp14:editId="5A4AD054">
             <wp:extent cx="4882662" cy="3414161"/>
@@ -15527,6 +15561,9 @@
         </w:tabs>
       </w:pPr>
       <w:r>
+        <w:rPr>
+          <w:noProof/>
+        </w:rPr>
         <w:lastRenderedPageBreak/>
         <w:drawing>
           <wp:inline distT="0" distB="0" distL="0" distR="0" wp14:anchorId="7BAD60C0" wp14:editId="528FA4F4">
@@ -15573,6 +15610,9 @@
     </w:p>
     <w:p>
       <w:r>
+        <w:rPr>
+          <w:noProof/>
+        </w:rPr>
         <w:lastRenderedPageBreak/>
         <w:drawing>
           <wp:inline distT="0" distB="0" distL="0" distR="0" wp14:anchorId="2A30DA7E" wp14:editId="5333606C">
@@ -15613,6 +15653,9 @@
     </w:p>
     <w:p>
       <w:r>
+        <w:rPr>
+          <w:noProof/>
+        </w:rPr>
         <w:lastRenderedPageBreak/>
         <w:drawing>
           <wp:inline distT="0" distB="0" distL="0" distR="0" wp14:anchorId="52998B47" wp14:editId="735A4028">
@@ -15653,6 +15696,9 @@
     </w:p>
     <w:p>
       <w:r>
+        <w:rPr>
+          <w:noProof/>
+        </w:rPr>
         <w:lastRenderedPageBreak/>
         <w:drawing>
           <wp:inline distT="0" distB="0" distL="0" distR="0" wp14:anchorId="71284968" wp14:editId="7A26C658">

</xml_diff>